<commit_message>
fuck yeah i am done
</commit_message>
<xml_diff>
--- a/旺宏科學獎.docx
+++ b/旺宏科學獎.docx
@@ -6,7 +6,7 @@
       <w:pPr>
         <w:ind w:firstLineChars="341" w:firstLine="1773"/>
         <w:rPr>
-          <w:rFonts w:ascii="Apple LiGothic Medium" w:eastAsia="Apple LiGothic Medium" w:hAnsi="Apple LiGothic Medium" w:hint="eastAsia"/>
+          <w:rFonts w:ascii="Apple LiGothic Medium" w:eastAsia="Apple LiGothic Medium" w:hAnsi="Apple LiGothic Medium"/>
           <w:sz w:val="52"/>
         </w:rPr>
       </w:pPr>
@@ -15,7 +15,7 @@
       <w:pPr>
         <w:ind w:firstLineChars="341" w:firstLine="1773"/>
         <w:rPr>
-          <w:rFonts w:ascii="Apple LiGothic Medium" w:eastAsia="Apple LiGothic Medium" w:hAnsi="Apple LiGothic Medium" w:hint="eastAsia"/>
+          <w:rFonts w:ascii="Apple LiGothic Medium" w:eastAsia="Apple LiGothic Medium" w:hAnsi="Apple LiGothic Medium"/>
           <w:sz w:val="52"/>
         </w:rPr>
       </w:pPr>
@@ -24,7 +24,7 @@
       <w:pPr>
         <w:ind w:firstLineChars="341" w:firstLine="1773"/>
         <w:rPr>
-          <w:rFonts w:ascii="標楷體" w:eastAsia="標楷體" w:hAnsi="標楷體" w:hint="eastAsia"/>
+          <w:rFonts w:ascii="標楷體" w:eastAsia="標楷體" w:hAnsi="標楷體"/>
           <w:sz w:val="52"/>
         </w:rPr>
       </w:pPr>
@@ -54,7 +54,7 @@
       <w:pPr>
         <w:ind w:firstLineChars="505" w:firstLine="2626"/>
         <w:rPr>
-          <w:rFonts w:ascii="標楷體" w:eastAsia="標楷體" w:hAnsi="標楷體" w:hint="eastAsia"/>
+          <w:rFonts w:ascii="標楷體" w:eastAsia="標楷體" w:hAnsi="標楷體"/>
           <w:sz w:val="52"/>
         </w:rPr>
       </w:pPr>
@@ -63,7 +63,7 @@
       <w:pPr>
         <w:ind w:firstLineChars="505" w:firstLine="2626"/>
         <w:rPr>
-          <w:rFonts w:ascii="標楷體" w:eastAsia="標楷體" w:hAnsi="標楷體" w:hint="eastAsia"/>
+          <w:rFonts w:ascii="標楷體" w:eastAsia="標楷體" w:hAnsi="標楷體"/>
           <w:sz w:val="52"/>
         </w:rPr>
       </w:pPr>
@@ -79,7 +79,7 @@
       <w:pPr>
         <w:ind w:firstLineChars="505" w:firstLine="2626"/>
         <w:rPr>
-          <w:rFonts w:ascii="標楷體" w:eastAsia="標楷體" w:hAnsi="標楷體" w:hint="eastAsia"/>
+          <w:rFonts w:ascii="標楷體" w:eastAsia="標楷體" w:hAnsi="標楷體"/>
           <w:sz w:val="52"/>
         </w:rPr>
       </w:pPr>
@@ -88,7 +88,7 @@
       <w:pPr>
         <w:ind w:firstLineChars="505" w:firstLine="2626"/>
         <w:rPr>
-          <w:rFonts w:ascii="標楷體" w:eastAsia="標楷體" w:hAnsi="標楷體" w:hint="eastAsia"/>
+          <w:rFonts w:ascii="標楷體" w:eastAsia="標楷體" w:hAnsi="標楷體"/>
           <w:sz w:val="52"/>
         </w:rPr>
       </w:pPr>
@@ -97,18 +97,7 @@
       <w:pPr>
         <w:ind w:firstLineChars="505" w:firstLine="2626"/>
         <w:rPr>
-          <w:rFonts w:ascii="標楷體" w:eastAsia="標楷體" w:hAnsi="標楷體" w:hint="eastAsia"/>
-          <w:sz w:val="52"/>
-        </w:rPr>
-      </w:pPr>
-      <w:bookmarkStart w:id="0" w:name="_GoBack"/>
-      <w:bookmarkEnd w:id="0"/>
-    </w:p>
-    <w:p>
-      <w:pPr>
-        <w:ind w:firstLineChars="505" w:firstLine="2626"/>
-        <w:rPr>
-          <w:rFonts w:ascii="標楷體" w:eastAsia="標楷體" w:hAnsi="標楷體" w:hint="eastAsia"/>
+          <w:rFonts w:ascii="標楷體" w:eastAsia="標楷體" w:hAnsi="標楷體"/>
           <w:sz w:val="52"/>
         </w:rPr>
       </w:pPr>
@@ -117,7 +106,7 @@
       <w:pPr>
         <w:ind w:firstLineChars="505" w:firstLine="2626"/>
         <w:rPr>
-          <w:rFonts w:ascii="標楷體" w:eastAsia="標楷體" w:hAnsi="標楷體" w:hint="eastAsia"/>
+          <w:rFonts w:ascii="標楷體" w:eastAsia="標楷體" w:hAnsi="標楷體"/>
           <w:sz w:val="52"/>
         </w:rPr>
       </w:pPr>
@@ -126,7 +115,7 @@
       <w:pPr>
         <w:ind w:firstLineChars="505" w:firstLine="2626"/>
         <w:rPr>
-          <w:rFonts w:ascii="標楷體" w:eastAsia="標楷體" w:hAnsi="標楷體" w:hint="eastAsia"/>
+          <w:rFonts w:ascii="標楷體" w:eastAsia="標楷體" w:hAnsi="標楷體"/>
           <w:sz w:val="52"/>
         </w:rPr>
       </w:pPr>
@@ -135,7 +124,16 @@
       <w:pPr>
         <w:ind w:firstLineChars="505" w:firstLine="2626"/>
         <w:rPr>
-          <w:rFonts w:ascii="標楷體" w:eastAsia="標楷體" w:hAnsi="標楷體" w:hint="eastAsia"/>
+          <w:rFonts w:ascii="標楷體" w:eastAsia="標楷體" w:hAnsi="標楷體"/>
+          <w:sz w:val="52"/>
+        </w:rPr>
+      </w:pPr>
+    </w:p>
+    <w:p>
+      <w:pPr>
+        <w:ind w:firstLineChars="505" w:firstLine="2626"/>
+        <w:rPr>
+          <w:rFonts w:ascii="標楷體" w:eastAsia="標楷體" w:hAnsi="標楷體"/>
           <w:sz w:val="52"/>
         </w:rPr>
       </w:pPr>
@@ -145,7 +143,7 @@
         <w:ind w:firstLineChars="122" w:firstLine="537"/>
         <w:jc w:val="both"/>
         <w:rPr>
-          <w:rFonts w:ascii="標楷體" w:eastAsia="標楷體" w:hAnsi="標楷體" w:hint="eastAsia"/>
+          <w:rFonts w:ascii="標楷體" w:eastAsia="標楷體" w:hAnsi="標楷體"/>
           <w:sz w:val="44"/>
         </w:rPr>
       </w:pPr>
@@ -169,7 +167,7 @@
         <w:ind w:firstLineChars="122" w:firstLine="537"/>
         <w:jc w:val="both"/>
         <w:rPr>
-          <w:rFonts w:ascii="標楷體" w:eastAsia="標楷體" w:hAnsi="標楷體" w:hint="eastAsia"/>
+          <w:rFonts w:ascii="標楷體" w:eastAsia="標楷體" w:hAnsi="標楷體"/>
           <w:sz w:val="44"/>
         </w:rPr>
       </w:pPr>
@@ -209,7 +207,7 @@
         <w:ind w:firstLineChars="122" w:firstLine="537"/>
         <w:jc w:val="both"/>
         <w:rPr>
-          <w:rFonts w:ascii="標楷體" w:eastAsia="標楷體" w:hAnsi="標楷體" w:hint="eastAsia"/>
+          <w:rFonts w:ascii="標楷體" w:eastAsia="標楷體" w:hAnsi="標楷體"/>
           <w:sz w:val="44"/>
         </w:rPr>
       </w:pPr>
@@ -233,7 +231,7 @@
         <w:ind w:firstLineChars="122" w:firstLine="537"/>
         <w:jc w:val="both"/>
         <w:rPr>
-          <w:rFonts w:ascii="標楷體" w:eastAsia="標楷體" w:hAnsi="標楷體" w:hint="eastAsia"/>
+          <w:rFonts w:ascii="標楷體" w:eastAsia="標楷體" w:hAnsi="標楷體"/>
           <w:sz w:val="44"/>
         </w:rPr>
       </w:pPr>
@@ -443,9 +441,6 @@
     <w:p>
       <w:pPr>
         <w:spacing w:line="360" w:lineRule="auto"/>
-        <w:rPr>
-          <w:rFonts w:hint="eastAsia"/>
-        </w:rPr>
       </w:pPr>
     </w:p>
     <w:p>
@@ -2566,7 +2561,6 @@
               <w:spacing w:before="108" w:after="108"/>
               <w:jc w:val="center"/>
               <w:rPr>
-                <w:rFonts w:hint="eastAsia"/>
                 <w:sz w:val="22"/>
               </w:rPr>
             </w:pPr>
@@ -2614,9 +2608,6 @@
               <w:pStyle w:val="a"/>
               <w:spacing w:before="108" w:after="108"/>
               <w:jc w:val="center"/>
-              <w:rPr>
-                <w:rFonts w:hint="eastAsia"/>
-              </w:rPr>
             </w:pPr>
             <w:r>
               <w:rPr>
@@ -2637,7 +2628,6 @@
               <w:spacing w:before="108" w:after="108"/>
               <w:jc w:val="center"/>
               <w:rPr>
-                <w:rFonts w:hint="eastAsia"/>
                 <w:sz w:val="22"/>
               </w:rPr>
             </w:pPr>
@@ -2655,7 +2645,6 @@
     <w:p>
       <w:pPr>
         <w:rPr>
-          <w:rFonts w:hint="eastAsia"/>
           <w:sz w:val="20"/>
         </w:rPr>
       </w:pPr>
@@ -2726,7 +2715,6 @@
               <w:ind w:left="113" w:right="113"/>
               <w:jc w:val="center"/>
               <w:rPr>
-                <w:rFonts w:hint="eastAsia"/>
                 <w:sz w:val="22"/>
               </w:rPr>
             </w:pPr>
@@ -2743,9 +2731,6 @@
               <w:pStyle w:val="a"/>
               <w:spacing w:before="108" w:after="108"/>
               <w:jc w:val="center"/>
-              <w:rPr>
-                <w:rFonts w:hint="eastAsia"/>
-              </w:rPr>
             </w:pPr>
             <w:r>
               <w:rPr>
@@ -2767,7 +2752,6 @@
               <w:spacing w:before="108" w:after="108"/>
               <w:jc w:val="center"/>
               <w:rPr>
-                <w:rFonts w:hint="eastAsia"/>
                 <w:sz w:val="22"/>
               </w:rPr>
             </w:pPr>
@@ -3049,7 +3033,6 @@
               <w:spacing w:before="108" w:after="108"/>
               <w:jc w:val="center"/>
               <w:rPr>
-                <w:rFonts w:hint="eastAsia"/>
                 <w:sz w:val="22"/>
               </w:rPr>
             </w:pPr>
@@ -5077,11 +5060,6 @@
       </w:r>
     </w:p>
     <w:p>
-      <w:pPr>
-        <w:rPr>
-          <w:rFonts w:hint="eastAsia"/>
-        </w:rPr>
-      </w:pPr>
       <w:r>
         <w:tab/>
       </w:r>
@@ -5248,9 +5226,6 @@
     <w:p>
       <w:pPr>
         <w:ind w:firstLine="480"/>
-        <w:rPr>
-          <w:rFonts w:hint="eastAsia"/>
-        </w:rPr>
       </w:pPr>
       <w:proofErr w:type="gramStart"/>
       <w:r>
@@ -5275,7 +5250,15 @@
         <w:rPr>
           <w:rFonts w:hint="eastAsia"/>
         </w:rPr>
-        <w:t>模型也可以用下列數學式表達：</w:t>
+        <w:t>模型也可以用下列數學式表</w:t>
+      </w:r>
+      <w:bookmarkStart w:id="0" w:name="_GoBack"/>
+      <w:bookmarkEnd w:id="0"/>
+      <w:r>
+        <w:rPr>
+          <w:rFonts w:hint="eastAsia"/>
+        </w:rPr>
+        <w:t>達：</w:t>
       </w:r>
     </w:p>
     <w:p>
@@ -7380,9 +7363,6 @@
           <w:p>
             <w:pPr>
               <w:jc w:val="center"/>
-              <w:rPr>
-                <w:rFonts w:hint="eastAsia"/>
-              </w:rPr>
             </w:pPr>
             <w:r>
               <w:rPr>
@@ -7740,9 +7720,6 @@
     <w:p>
       <w:pPr>
         <w:ind w:firstLine="480"/>
-        <w:rPr>
-          <w:rFonts w:hint="eastAsia"/>
-        </w:rPr>
       </w:pPr>
       <w:r>
         <w:rPr>
@@ -8226,15 +8203,7 @@
                 <w:rFonts w:hint="eastAsia"/>
                 <w:color w:val="auto"/>
               </w:rPr>
-              <w:t>綠</w:t>
-            </w:r>
-            <w:r>
-              <w:rPr>
-                <w:rStyle w:val="PlaceholderText"/>
-                <w:rFonts w:hint="eastAsia"/>
-                <w:color w:val="auto"/>
-              </w:rPr>
-              <w:t>軸</w:t>
+              <w:t>綠軸</w:t>
             </w:r>
             <w:proofErr w:type="gramEnd"/>
           </w:p>
@@ -8346,15 +8315,7 @@
                 <w:rFonts w:hint="eastAsia"/>
                 <w:color w:val="auto"/>
               </w:rPr>
-              <w:t>藍</w:t>
-            </w:r>
-            <w:r>
-              <w:rPr>
-                <w:rStyle w:val="PlaceholderText"/>
-                <w:rFonts w:hint="eastAsia"/>
-                <w:color w:val="auto"/>
-              </w:rPr>
-              <w:t>軸</w:t>
+              <w:t>藍軸</w:t>
             </w:r>
             <w:proofErr w:type="gramEnd"/>
           </w:p>
@@ -14557,13 +14518,7 @@
                 <w:rPr>
                   <w:rFonts w:ascii="Cambria Math" w:hAnsi="Cambria Math"/>
                 </w:rPr>
-                <m:t>α</m:t>
-              </m:r>
-              <m:r>
-                <w:rPr>
-                  <w:rFonts w:ascii="Cambria Math" w:hAnsi="Cambria Math"/>
-                </w:rPr>
-                <m:t>∇Cost</m:t>
+                <m:t>α∇Cost</m:t>
               </m:r>
               <m:r>
                 <w:rPr>
@@ -14942,19 +14897,11 @@
             <w:pPr>
               <w:jc w:val="center"/>
             </w:pPr>
-            <w:proofErr w:type="gramStart"/>
-            <w:r>
-              <w:rPr>
-                <w:rFonts w:hint="eastAsia"/>
-              </w:rPr>
-              <w:t>當前權</w:t>
-            </w:r>
-            <w:proofErr w:type="gramEnd"/>
-            <w:r>
-              <w:rPr>
-                <w:rFonts w:hint="eastAsia"/>
-              </w:rPr>
-              <w:t>重</w:t>
+            <w:r>
+              <w:rPr>
+                <w:rFonts w:hint="eastAsia"/>
+              </w:rPr>
+              <w:t>當前權重</w:t>
             </w:r>
           </w:p>
         </w:tc>
@@ -16562,9 +16509,6 @@
     <w:p>
       <w:pPr>
         <w:widowControl/>
-        <w:rPr>
-          <w:rFonts w:hint="eastAsia"/>
-        </w:rPr>
       </w:pPr>
       <w:r>
         <w:rPr>
@@ -16991,7 +16935,6 @@
       <w:pPr>
         <w:rPr>
           <w:rStyle w:val="SubtleEmphasis"/>
-          <w:rFonts w:hint="eastAsia"/>
           <w:i w:val="0"/>
           <w:iCs w:val="0"/>
           <w:color w:val="auto"/>
@@ -17316,18 +17259,7 @@
             <w:rFonts w:ascii="Cambria Math" w:hAnsi="Cambria Math"/>
             <w:color w:val="auto"/>
           </w:rPr>
-          <m:t xml:space="preserve"> </m:t>
-        </m:r>
-        <m:r>
-          <m:rPr>
-            <m:sty m:val="p"/>
-          </m:rPr>
-          <w:rPr>
-            <w:rStyle w:val="SubtleEmphasis"/>
-            <w:rFonts w:ascii="Cambria Math" w:hAnsi="Cambria Math"/>
-            <w:color w:val="auto"/>
-          </w:rPr>
-          <m:t xml:space="preserve">p=0.01 </m:t>
+          <m:t xml:space="preserve"> p=0.01 </m:t>
         </m:r>
       </m:oMath>
       <w:r>
@@ -17361,18 +17293,7 @@
             <w:rFonts w:ascii="Cambria Math" w:hAnsi="Cambria Math"/>
             <w:color w:val="auto"/>
           </w:rPr>
-          <m:t>df=n-1</m:t>
-        </m:r>
-        <m:r>
-          <m:rPr>
-            <m:sty m:val="p"/>
-          </m:rPr>
-          <w:rPr>
-            <w:rStyle w:val="SubtleEmphasis"/>
-            <w:rFonts w:ascii="Cambria Math" w:hAnsi="Cambria Math"/>
-            <w:color w:val="auto"/>
-          </w:rPr>
-          <m:t xml:space="preserve"> </m:t>
+          <m:t xml:space="preserve">df=n-1 </m:t>
         </m:r>
       </m:oMath>
       <w:r>
@@ -17579,6 +17500,7 @@
                       <w:rPr>
                         <w:rStyle w:val="SubtleEmphasis"/>
                         <w:rFonts w:ascii="Cambria Math" w:hAnsi="Cambria Math"/>
+                        <w:i w:val="0"/>
                         <w:iCs w:val="0"/>
                         <w:color w:val="auto"/>
                       </w:rPr>
@@ -17876,7 +17798,6 @@
               <w:jc w:val="center"/>
               <w:rPr>
                 <w:rStyle w:val="SubtleEmphasis"/>
-                <w:rFonts w:hint="eastAsia"/>
                 <w:i w:val="0"/>
                 <w:iCs w:val="0"/>
                 <w:color w:val="auto"/>
@@ -17936,7 +17857,6 @@
               <w:jc w:val="center"/>
               <w:rPr>
                 <w:rStyle w:val="SubtleEmphasis"/>
-                <w:rFonts w:hint="eastAsia"/>
                 <w:i w:val="0"/>
                 <w:iCs w:val="0"/>
                 <w:color w:val="auto"/>
@@ -18821,9 +18741,6 @@
     <w:p>
       <w:pPr>
         <w:pStyle w:val="Subtitle"/>
-        <w:rPr>
-          <w:rFonts w:hint="eastAsia"/>
-        </w:rPr>
       </w:pPr>
       <w:r>
         <w:rPr>
@@ -18951,9 +18868,6 @@
         <w:widowControl/>
         <w:spacing w:line="360" w:lineRule="auto"/>
         <w:ind w:firstLine="480"/>
-        <w:rPr>
-          <w:rFonts w:hint="eastAsia"/>
-        </w:rPr>
       </w:pPr>
       <w:r>
         <w:rPr>
@@ -19511,31 +19425,7 @@
         <w:rPr>
           <w:rFonts w:hint="eastAsia"/>
         </w:rPr>
-        <w:t>中，</w:t>
-      </w:r>
-      <w:r>
-        <w:rPr>
-          <w:rFonts w:hint="eastAsia"/>
-        </w:rPr>
-        <w:t>每一條線都是</w:t>
-      </w:r>
-      <w:r>
-        <w:rPr>
-          <w:rFonts w:hint="eastAsia"/>
-        </w:rPr>
-        <w:t>以</w:t>
-      </w:r>
-      <w:r>
-        <w:rPr>
-          <w:rFonts w:hint="eastAsia"/>
-        </w:rPr>
-        <w:t>本演算法</w:t>
-      </w:r>
-      <w:r>
-        <w:rPr>
-          <w:rFonts w:hint="eastAsia"/>
-        </w:rPr>
-        <w:t>作為訓練演算法，用意是</w:t>
+        <w:t>中，每一條線都是以本演算法作為訓練演算法，用意是</w:t>
       </w:r>
       <w:r>
         <w:rPr>
@@ -19742,9 +19632,6 @@
     <w:p>
       <w:pPr>
         <w:widowControl/>
-        <w:rPr>
-          <w:rFonts w:hint="eastAsia"/>
-        </w:rPr>
       </w:pPr>
       <w:r>
         <w:tab/>
@@ -20021,9 +19908,6 @@
           <w:p>
             <w:pPr>
               <w:jc w:val="center"/>
-              <w:rPr>
-                <w:rFonts w:hint="eastAsia"/>
-              </w:rPr>
             </w:pPr>
             <w:r>
               <w:rPr>
@@ -20045,9 +19929,6 @@
           <w:p>
             <w:pPr>
               <w:jc w:val="center"/>
-              <w:rPr>
-                <w:rFonts w:hint="eastAsia"/>
-              </w:rPr>
             </w:pPr>
           </w:p>
         </w:tc>
@@ -20060,9 +19941,6 @@
           <w:p>
             <w:pPr>
               <w:jc w:val="center"/>
-              <w:rPr>
-                <w:rFonts w:hint="eastAsia"/>
-              </w:rPr>
             </w:pPr>
           </w:p>
         </w:tc>
@@ -20074,9 +19952,6 @@
           <w:p>
             <w:pPr>
               <w:jc w:val="center"/>
-              <w:rPr>
-                <w:rFonts w:hint="eastAsia"/>
-              </w:rPr>
             </w:pPr>
             <w:r>
               <w:rPr>
@@ -20564,9 +20439,6 @@
     <w:p>
       <w:pPr>
         <w:widowControl/>
-        <w:rPr>
-          <w:rFonts w:hint="eastAsia"/>
-        </w:rPr>
       </w:pPr>
     </w:p>
     <w:p>
@@ -22392,6 +22264,76 @@
     </w:tbl>
     <w:p>
       <w:r>
+        <w:rPr>
+          <w:noProof/>
+        </w:rPr>
+        <w:drawing>
+          <wp:anchor distT="0" distB="0" distL="114300" distR="114300" simplePos="0" relativeHeight="251666432" behindDoc="0" locked="0" layoutInCell="1" allowOverlap="1" wp14:anchorId="24D76D3F" wp14:editId="7799162E">
+            <wp:simplePos x="0" y="0"/>
+            <wp:positionH relativeFrom="margin">
+              <wp:align>right</wp:align>
+            </wp:positionH>
+            <wp:positionV relativeFrom="paragraph">
+              <wp:posOffset>767080</wp:posOffset>
+            </wp:positionV>
+            <wp:extent cx="5354320" cy="2790825"/>
+            <wp:effectExtent l="0" t="0" r="0" b="9525"/>
+            <wp:wrapTopAndBottom/>
+            <wp:docPr id="3" name="Picture 3"/>
+            <wp:cNvGraphicFramePr>
+              <a:graphicFrameLocks xmlns:a="http://schemas.openxmlformats.org/drawingml/2006/main" noChangeAspect="1"/>
+            </wp:cNvGraphicFramePr>
+            <a:graphic xmlns:a="http://schemas.openxmlformats.org/drawingml/2006/main">
+              <a:graphicData uri="http://schemas.openxmlformats.org/drawingml/2006/picture">
+                <pic:pic xmlns:pic="http://schemas.openxmlformats.org/drawingml/2006/picture">
+                  <pic:nvPicPr>
+                    <pic:cNvPr id="0" name="Picture 1"/>
+                    <pic:cNvPicPr>
+                      <a:picLocks noChangeAspect="1" noChangeArrowheads="1"/>
+                    </pic:cNvPicPr>
+                  </pic:nvPicPr>
+                  <pic:blipFill rotWithShape="1">
+                    <a:blip r:embed="rId36" cstate="print">
+                      <a:extLst>
+                        <a:ext uri="{28A0092B-C50C-407E-A947-70E740481C1C}">
+                          <a14:useLocalDpi xmlns:a14="http://schemas.microsoft.com/office/drawing/2010/main" val="0"/>
+                        </a:ext>
+                      </a:extLst>
+                    </a:blip>
+                    <a:srcRect l="6863" t="8816" r="7897" b="4442"/>
+                    <a:stretch/>
+                  </pic:blipFill>
+                  <pic:spPr bwMode="auto">
+                    <a:xfrm>
+                      <a:off x="0" y="0"/>
+                      <a:ext cx="5354320" cy="2790825"/>
+                    </a:xfrm>
+                    <a:prstGeom prst="rect">
+                      <a:avLst/>
+                    </a:prstGeom>
+                    <a:noFill/>
+                    <a:ln>
+                      <a:noFill/>
+                    </a:ln>
+                    <a:extLst>
+                      <a:ext uri="{53640926-AAD7-44D8-BBD7-CCE9431645EC}">
+                        <a14:shadowObscured xmlns:a14="http://schemas.microsoft.com/office/drawing/2010/main"/>
+                      </a:ext>
+                    </a:extLst>
+                  </pic:spPr>
+                </pic:pic>
+              </a:graphicData>
+            </a:graphic>
+            <wp14:sizeRelH relativeFrom="margin">
+              <wp14:pctWidth>0</wp14:pctWidth>
+            </wp14:sizeRelH>
+            <wp14:sizeRelV relativeFrom="margin">
+              <wp14:pctHeight>0</wp14:pctHeight>
+            </wp14:sizeRelV>
+          </wp:anchor>
+        </w:drawing>
+      </w:r>
+      <w:r>
         <w:tab/>
       </w:r>
       <w:r>
@@ -22426,13 +22368,6 @@
       </w:r>
     </w:p>
     <w:p>
-      <w:pPr>
-        <w:rPr>
-          <w:rFonts w:hint="eastAsia"/>
-        </w:rPr>
-      </w:pPr>
-    </w:p>
-    <w:p>
       <w:r>
         <w:tab/>
       </w:r>
@@ -22440,13 +22375,19 @@
         <w:rPr>
           <w:rFonts w:hint="eastAsia"/>
         </w:rPr>
-        <w:t>經過計算後得知，誤差值只有</w:t>
-      </w:r>
-      <w:r>
-        <w:rPr>
-          <w:rFonts w:hint="eastAsia"/>
-        </w:rPr>
-        <w:t>87</w:t>
+        <w:t>經過計算後得知，誤差值</w:t>
+      </w:r>
+      <w:r>
+        <w:rPr>
+          <w:rFonts w:hint="eastAsia"/>
+        </w:rPr>
+        <w:t>不超過</w:t>
+      </w:r>
+      <w:r>
+        <w:rPr>
+          <w:rFonts w:hint="eastAsia"/>
+        </w:rPr>
+        <w:t>5</w:t>
       </w:r>
       <w:r>
         <w:t>%</w:t>
@@ -22461,7 +22402,13 @@
         <w:rPr>
           <w:rFonts w:hint="eastAsia"/>
         </w:rPr>
-        <w:t>100</w:t>
+        <w:t>3</w:t>
+      </w:r>
+      <w:r>
+        <w:rPr>
+          <w:rFonts w:hint="eastAsia"/>
+        </w:rPr>
+        <w:t>00</w:t>
       </w:r>
       <w:r>
         <w:rPr>
@@ -22473,7 +22420,7 @@
         <w:rPr>
           <w:rFonts w:hint="eastAsia"/>
         </w:rPr>
-        <w:t>13</w:t>
+        <w:t>285</w:t>
       </w:r>
       <w:r>
         <w:rPr>
@@ -22485,7 +22432,7 @@
         <w:rPr>
           <w:rFonts w:hint="eastAsia"/>
         </w:rPr>
-        <w:t>187</w:t>
+        <w:t>315</w:t>
       </w:r>
       <w:r>
         <w:rPr>
@@ -22659,9 +22606,6 @@
     <w:p>
       <w:pPr>
         <w:pStyle w:val="Subtitle"/>
-        <w:rPr>
-          <w:rFonts w:hint="eastAsia"/>
-        </w:rPr>
       </w:pPr>
       <w:r>
         <w:rPr>
@@ -22796,9 +22740,6 @@
     <w:p>
       <w:pPr>
         <w:spacing w:line="360" w:lineRule="auto"/>
-        <w:rPr>
-          <w:rFonts w:hint="eastAsia"/>
-        </w:rPr>
       </w:pPr>
       <w:r>
         <w:tab/>
@@ -22813,9 +22754,6 @@
     <w:p>
       <w:pPr>
         <w:widowControl/>
-        <w:rPr>
-          <w:rFonts w:hint="eastAsia"/>
-        </w:rPr>
       </w:pPr>
       <w:r>
         <w:tab/>
@@ -22855,7 +22793,7 @@
         </w:rPr>
         <w:t>：</w:t>
       </w:r>
-      <w:hyperlink r:id="rId36" w:history="1">
+      <w:hyperlink r:id="rId37" w:history="1">
         <w:r>
           <w:rPr>
             <w:rStyle w:val="Hyperlink"/>
@@ -22874,7 +22812,7 @@
         </w:rPr>
         <w:t>各種訓練演算法詳解：</w:t>
       </w:r>
-      <w:hyperlink r:id="rId37" w:history="1">
+      <w:hyperlink r:id="rId38" w:history="1">
         <w:r>
           <w:rPr>
             <w:rStyle w:val="Hyperlink"/>
@@ -22896,7 +22834,7 @@
       <w:r>
         <w:t xml:space="preserve"> </w:t>
       </w:r>
-      <w:hyperlink r:id="rId38" w:history="1">
+      <w:hyperlink r:id="rId39" w:history="1">
         <w:r>
           <w:rPr>
             <w:rStyle w:val="Hyperlink"/>
@@ -22918,7 +22856,7 @@
         </w:rPr>
         <w:t>與各種數學套件：</w:t>
       </w:r>
-      <w:hyperlink r:id="rId39" w:history="1">
+      <w:hyperlink r:id="rId40" w:history="1">
         <w:r>
           <w:rPr>
             <w:rStyle w:val="Hyperlink"/>
@@ -22937,7 +22875,7 @@
         </w:rPr>
         <w:t>三分搜尋法：</w:t>
       </w:r>
-      <w:hyperlink r:id="rId40" w:history="1">
+      <w:hyperlink r:id="rId41" w:history="1">
         <w:r>
           <w:rPr>
             <w:rStyle w:val="Hyperlink"/>
@@ -22956,33 +22894,34 @@
         </w:rPr>
         <w:t>午餐系統：</w:t>
       </w:r>
-      <w:hyperlink r:id="rId41" w:history="1">
-        <w:r>
-          <w:rPr>
-            <w:rStyle w:val="Hyperlink"/>
-            <w:rFonts w:hint="eastAsia"/>
-          </w:rPr>
-          <w:t>h</w:t>
-        </w:r>
-        <w:r>
-          <w:rPr>
-            <w:rStyle w:val="Hyperlink"/>
-          </w:rPr>
-          <w:t>ttps://dinnersystem</w:t>
-        </w:r>
-        <w:r>
-          <w:rPr>
-            <w:rStyle w:val="Hyperlink"/>
-          </w:rPr>
-          <w:t>.</w:t>
-        </w:r>
-        <w:r>
-          <w:rPr>
-            <w:rStyle w:val="Hyperlink"/>
-          </w:rPr>
-          <w:t>com</w:t>
-        </w:r>
-      </w:hyperlink>
+      <w:r>
+        <w:fldChar w:fldCharType="begin"/>
+      </w:r>
+      <w:r>
+        <w:instrText xml:space="preserve"> HYPERLINK "https://dinnersystem.com" </w:instrText>
+      </w:r>
+      <w:r>
+        <w:fldChar w:fldCharType="separate"/>
+      </w:r>
+      <w:r>
+        <w:rPr>
+          <w:rStyle w:val="Hyperlink"/>
+          <w:rFonts w:hint="eastAsia"/>
+        </w:rPr>
+        <w:t>h</w:t>
+      </w:r>
+      <w:r>
+        <w:rPr>
+          <w:rStyle w:val="Hyperlink"/>
+        </w:rPr>
+        <w:t>ttps://dinnersystem.com</w:t>
+      </w:r>
+      <w:r>
+        <w:rPr>
+          <w:rStyle w:val="Hyperlink"/>
+        </w:rPr>
+        <w:fldChar w:fldCharType="end"/>
+      </w:r>
       <w:r>
         <w:rPr>
           <w:rFonts w:hint="eastAsia"/>
@@ -23119,9 +23058,6 @@
     <w:p>
       <w:pPr>
         <w:spacing w:line="360" w:lineRule="auto"/>
-        <w:rPr>
-          <w:rFonts w:hint="eastAsia"/>
-        </w:rPr>
       </w:pPr>
     </w:p>
     <w:sectPr>
@@ -23166,6 +23102,7 @@
         <w:docPartUnique/>
       </w:docPartObj>
     </w:sdtPr>
+    <w:sdtEndPr/>
     <w:sdtContent>
       <w:p>
         <w:pPr>
@@ -24058,6 +23995,7 @@
   <w:style w:type="character" w:default="1" w:styleId="DefaultParagraphFont">
     <w:name w:val="Default Paragraph Font"/>
     <w:uiPriority w:val="1"/>
+    <w:semiHidden/>
     <w:unhideWhenUsed/>
   </w:style>
   <w:style w:type="table" w:default="1" w:styleId="TableNormal">
@@ -24887,7 +24825,7 @@
 </file>
 
 <file path=customXml/itemProps1.xml><?xml version="1.0" encoding="utf-8"?>
-<ds:datastoreItem xmlns:ds="http://schemas.openxmlformats.org/officeDocument/2006/customXml" ds:itemID="{CD1CEA14-4A94-46F1-ABD6-2AEE25C9CEA7}">
+<ds:datastoreItem xmlns:ds="http://schemas.openxmlformats.org/officeDocument/2006/customXml" ds:itemID="{CCB0B8A8-51B1-41A6-B7C5-28D3D27151A9}">
   <ds:schemaRefs>
     <ds:schemaRef ds:uri="http://schemas.openxmlformats.org/officeDocument/2006/bibliography"/>
   </ds:schemaRefs>

</xml_diff>